<commit_message>
- Update resume to be ATS-friendly - Add 'get resume' as footer in web page for easy access
</commit_message>
<xml_diff>
--- a/resume not tech.docx
+++ b/resume not tech.docx
@@ -32,7 +32,7 @@
         <w:pBdr>
           <w:bottom w:val="single" w:sz="4" w:space="1" w:color="000000"/>
         </w:pBdr>
-        <w:spacing w:lineRule="auto" w:line="240" w:before="0" w:after="120"/>
+        <w:spacing w:lineRule="auto" w:line="240" w:before="0" w:after="173"/>
         <w:jc w:val="center"/>
         <w:rPr>
           <w:rFonts w:ascii="Times New Roman" w:hAnsi="Times New Roman" w:cs="Times New Roman"/>
@@ -47,7 +47,23 @@
           <w:sz w:val="24"/>
           <w:szCs w:val="24"/>
         </w:rPr>
-        <w:t xml:space="preserve">Corvallis, Oregon - Phone: 541-360-9231 - xuanbach1307@gmail.com </w:t>
+        <w:t xml:space="preserve">Corvallis, Oregon, </w:t>
+      </w:r>
+      <w:r>
+        <w:rPr>
+          <w:rFonts w:cs="Times New Roman" w:ascii="Times New Roman" w:hAnsi="Times New Roman"/>
+          <w:sz w:val="24"/>
+          <w:szCs w:val="24"/>
+        </w:rPr>
+        <w:t>United States</w:t>
+      </w:r>
+      <w:r>
+        <w:rPr>
+          <w:rFonts w:cs="Times New Roman" w:ascii="Times New Roman" w:hAnsi="Times New Roman"/>
+          <w:sz w:val="24"/>
+          <w:szCs w:val="24"/>
+        </w:rPr>
+        <w:t xml:space="preserve"> - Phone: 541-360-9231 - xuanbach1307@gmail.com </w:t>
       </w:r>
       <w:bookmarkStart w:id="1" w:name="__DdeLink__54_2781935950"/>
       <w:r>
@@ -107,27 +123,6 @@
         </w:pBdr>
         <w:spacing w:lineRule="auto" w:line="240" w:before="0" w:after="120"/>
         <w:rPr>
-          <w:rFonts w:ascii="Times New Roman" w:hAnsi="Times New Roman"/>
-          <w:sz w:val="24"/>
-          <w:szCs w:val="24"/>
-        </w:rPr>
-      </w:pPr>
-      <w:r>
-        <w:rPr>
-          <w:rFonts w:ascii="Times New Roman" w:hAnsi="Times New Roman"/>
-          <w:sz w:val="24"/>
-          <w:szCs w:val="24"/>
-        </w:rPr>
-      </w:r>
-    </w:p>
-    <w:p>
-      <w:pPr>
-        <w:pStyle w:val="Normal"/>
-        <w:pBdr>
-          <w:bottom w:val="single" w:sz="4" w:space="1" w:color="000000"/>
-        </w:pBdr>
-        <w:spacing w:lineRule="auto" w:line="240" w:before="0" w:after="120"/>
-        <w:rPr>
           <w:rFonts w:ascii="Times New Roman" w:hAnsi="Times New Roman" w:cs="Times New Roman"/>
           <w:b/>
           <w:bCs/>
@@ -135,6 +130,8 @@
           <w:szCs w:val="24"/>
         </w:rPr>
       </w:pPr>
+      <w:bookmarkStart w:id="3" w:name="__DdeLink__114_255574347"/>
+      <w:bookmarkEnd w:id="3"/>
       <w:r>
         <w:rPr>
           <w:rFonts w:cs="Times New Roman" w:ascii="Times New Roman" w:hAnsi="Times New Roman"/>
@@ -143,7 +140,7 @@
           <w:sz w:val="24"/>
           <w:szCs w:val="24"/>
         </w:rPr>
-        <w:t>EDUCATION</w:t>
+        <w:t>WORK EXPERIENCE</w:t>
       </w:r>
     </w:p>
     <w:p>
@@ -153,22 +150,25 @@
           <w:tab w:val="clear" w:pos="720"/>
           <w:tab w:val="right" w:pos="9360" w:leader="none"/>
         </w:tabs>
-        <w:spacing w:lineRule="auto" w:line="240" w:before="0" w:after="60"/>
-        <w:rPr>
-          <w:rFonts w:ascii="Times New Roman" w:hAnsi="Times New Roman" w:cs="Times New Roman"/>
-          <w:sz w:val="24"/>
-          <w:szCs w:val="24"/>
-        </w:rPr>
-      </w:pPr>
-      <w:r>
-        <w:rPr>
+        <w:spacing w:lineRule="auto" w:line="240" w:before="0" w:after="86"/>
+        <w:rPr>
+          <w:rFonts w:ascii="Times New Roman" w:hAnsi="Times New Roman" w:cs="Times New Roman"/>
+          <w:sz w:val="24"/>
+          <w:szCs w:val="24"/>
+        </w:rPr>
+      </w:pPr>
+      <w:r>
+        <w:rPr>
+          <w:rStyle w:val="Hyperlink"/>
           <w:rFonts w:cs="Times New Roman" w:ascii="Times New Roman" w:hAnsi="Times New Roman"/>
           <w:b/>
           <w:bCs/>
-          <w:sz w:val="24"/>
-          <w:szCs w:val="24"/>
-        </w:rPr>
-        <w:t>Oregon State University</w:t>
+          <w:color w:val="000000"/>
+          <w:sz w:val="24"/>
+          <w:szCs w:val="24"/>
+          <w:u w:val="none"/>
+        </w:rPr>
+        <w:t>Software Developer</w:t>
       </w:r>
       <w:r>
         <w:rPr>
@@ -177,155 +177,7 @@
           <w:szCs w:val="24"/>
         </w:rPr>
         <w:tab/>
-        <w:t>6/2026</w:t>
-      </w:r>
-    </w:p>
-    <w:p>
-      <w:pPr>
-        <w:pStyle w:val="Normal"/>
-        <w:tabs>
-          <w:tab w:val="clear" w:pos="720"/>
-          <w:tab w:val="right" w:pos="9360" w:leader="none"/>
-        </w:tabs>
-        <w:spacing w:lineRule="auto" w:line="240" w:before="0" w:after="60"/>
-        <w:rPr>
-          <w:rFonts w:ascii="Times New Roman" w:hAnsi="Times New Roman" w:cs="Times New Roman"/>
-          <w:sz w:val="24"/>
-          <w:szCs w:val="24"/>
-        </w:rPr>
-      </w:pPr>
-      <w:r>
-        <w:rPr>
-          <w:rFonts w:cs="Times New Roman" w:ascii="Times New Roman" w:hAnsi="Times New Roman"/>
-          <w:i/>
-          <w:iCs/>
-          <w:sz w:val="24"/>
-          <w:szCs w:val="24"/>
-        </w:rPr>
-        <w:t>Master of Engineering, Computer Science</w:t>
-      </w:r>
-      <w:r>
-        <w:rPr>
-          <w:rFonts w:cs="Times New Roman" w:ascii="Times New Roman" w:hAnsi="Times New Roman"/>
-          <w:b/>
-          <w:bCs/>
-          <w:sz w:val="24"/>
-          <w:szCs w:val="24"/>
-        </w:rPr>
-        <w:tab/>
-      </w:r>
-      <w:r>
-        <w:rPr>
-          <w:rFonts w:cs="Times New Roman" w:ascii="Times New Roman" w:hAnsi="Times New Roman"/>
-          <w:sz w:val="24"/>
-          <w:szCs w:val="24"/>
-        </w:rPr>
-        <w:t>Corvallis, Oregon</w:t>
-      </w:r>
-    </w:p>
-    <w:p>
-      <w:pPr>
-        <w:pStyle w:val="Normal"/>
-        <w:tabs>
-          <w:tab w:val="clear" w:pos="720"/>
-          <w:tab w:val="right" w:pos="9360" w:leader="none"/>
-        </w:tabs>
-        <w:spacing w:lineRule="auto" w:line="240" w:before="60" w:after="60"/>
-        <w:rPr>
-          <w:rFonts w:ascii="Times New Roman" w:hAnsi="Times New Roman" w:cs="Times New Roman"/>
-          <w:sz w:val="24"/>
-          <w:szCs w:val="24"/>
-        </w:rPr>
-      </w:pPr>
-      <w:r>
-        <w:rPr>
-          <w:rFonts w:cs="Times New Roman" w:ascii="Times New Roman" w:hAnsi="Times New Roman"/>
-          <w:b/>
-          <w:bCs/>
-          <w:sz w:val="24"/>
-          <w:szCs w:val="24"/>
-        </w:rPr>
-        <w:t>Ho Chi Minh University of Technology</w:t>
-      </w:r>
-      <w:r>
-        <w:rPr>
-          <w:rFonts w:cs="Times New Roman" w:ascii="Times New Roman" w:hAnsi="Times New Roman"/>
-          <w:sz w:val="24"/>
-          <w:szCs w:val="24"/>
-        </w:rPr>
-        <w:tab/>
-      </w:r>
-    </w:p>
-    <w:p>
-      <w:pPr>
-        <w:pStyle w:val="Normal"/>
-        <w:tabs>
-          <w:tab w:val="clear" w:pos="720"/>
-          <w:tab w:val="right" w:pos="9360" w:leader="none"/>
-        </w:tabs>
-        <w:spacing w:lineRule="auto" w:line="240" w:before="58" w:after="173"/>
-        <w:rPr>
-          <w:rFonts w:ascii="Times New Roman" w:hAnsi="Times New Roman" w:cs="Times New Roman"/>
-          <w:b/>
-          <w:bCs/>
-          <w:sz w:val="24"/>
-          <w:szCs w:val="24"/>
-        </w:rPr>
-      </w:pPr>
-      <w:r>
-        <w:rPr>
-          <w:rFonts w:cs="Times New Roman" w:ascii="Times New Roman" w:hAnsi="Times New Roman"/>
-          <w:i/>
-          <w:iCs/>
-          <w:sz w:val="24"/>
-          <w:szCs w:val="24"/>
-        </w:rPr>
-        <w:t>Bachelor of Science, Electrical Engineering</w:t>
-      </w:r>
-      <w:r>
-        <w:rPr>
-          <w:rFonts w:cs="Times New Roman" w:ascii="Times New Roman" w:hAnsi="Times New Roman"/>
-          <w:b/>
-          <w:bCs/>
-          <w:sz w:val="24"/>
-          <w:szCs w:val="24"/>
-        </w:rPr>
-        <w:tab/>
-      </w:r>
-      <w:r>
-        <w:rPr>
-          <w:rFonts w:cs="Times New Roman" w:ascii="Times New Roman" w:hAnsi="Times New Roman"/>
-          <w:sz w:val="24"/>
-          <w:szCs w:val="24"/>
-        </w:rPr>
-        <w:t>Ho Chi Minh, Viet Nam</w:t>
-      </w:r>
-    </w:p>
-    <w:p>
-      <w:pPr>
-        <w:pStyle w:val="Normal"/>
-        <w:pBdr>
-          <w:bottom w:val="single" w:sz="4" w:space="1" w:color="000000"/>
-        </w:pBdr>
-        <w:spacing w:lineRule="auto" w:line="240" w:before="0" w:after="120"/>
-        <w:rPr>
-          <w:rFonts w:ascii="Times New Roman" w:hAnsi="Times New Roman" w:cs="Times New Roman"/>
-          <w:b/>
-          <w:bCs/>
-          <w:sz w:val="24"/>
-          <w:szCs w:val="24"/>
-        </w:rPr>
-      </w:pPr>
-      <w:bookmarkStart w:id="3" w:name="__DdeLink__114_255574347"/>
-      <w:r>
-        <w:rPr>
-          <w:rFonts w:cs="Times New Roman" w:ascii="Times New Roman" w:hAnsi="Times New Roman"/>
-          <w:b/>
-          <w:bCs/>
-          <w:sz w:val="24"/>
-          <w:szCs w:val="24"/>
-        </w:rPr>
-        <w:t>WORK EXPERIENCE</w:t>
+        <w:t>9/2025 - present</w:t>
       </w:r>
     </w:p>
     <w:p>
@@ -347,45 +199,31 @@
           <w:rPr>
             <w:rStyle w:val="Hyperlink"/>
             <w:rFonts w:cs="Times New Roman" w:ascii="Times New Roman" w:hAnsi="Times New Roman"/>
-            <w:b/>
-            <w:bCs/>
+            <w:b w:val="false"/>
+            <w:bCs w:val="false"/>
             <w:sz w:val="24"/>
             <w:szCs w:val="24"/>
           </w:rPr>
-          <w:t>OREGONFLORA</w:t>
+          <w:t>OregonFlora</w:t>
         </w:r>
       </w:hyperlink>
       <w:r>
         <w:rPr>
           <w:rFonts w:cs="Times New Roman" w:ascii="Times New Roman" w:hAnsi="Times New Roman"/>
-          <w:sz w:val="24"/>
-          <w:szCs w:val="24"/>
-        </w:rPr>
-        <w:tab/>
-        <w:t>9/2025 - now</w:t>
-      </w:r>
-    </w:p>
-    <w:p>
-      <w:pPr>
-        <w:pStyle w:val="Normal"/>
-        <w:tabs>
-          <w:tab w:val="clear" w:pos="720"/>
-          <w:tab w:val="right" w:pos="9360" w:leader="none"/>
-        </w:tabs>
-        <w:spacing w:lineRule="auto" w:line="240" w:before="0" w:after="120"/>
-        <w:rPr>
-          <w:rFonts w:ascii="Times New Roman" w:hAnsi="Times New Roman" w:cs="Times New Roman"/>
-          <w:sz w:val="24"/>
-          <w:szCs w:val="24"/>
-        </w:rPr>
-      </w:pPr>
-      <w:r>
-        <w:rPr>
-          <w:rFonts w:cs="Times New Roman" w:ascii="Times New Roman" w:hAnsi="Times New Roman"/>
-          <w:sz w:val="24"/>
-          <w:szCs w:val="24"/>
-        </w:rPr>
-        <w:t>Corvallis, Oregon - Software Developer</w:t>
+          <w:b w:val="false"/>
+          <w:bCs w:val="false"/>
+          <w:sz w:val="24"/>
+          <w:szCs w:val="24"/>
+        </w:rPr>
+        <w:t xml:space="preserve"> - </w:t>
+      </w:r>
+      <w:r>
+        <w:rPr>
+          <w:rFonts w:cs="Times New Roman" w:ascii="Times New Roman" w:hAnsi="Times New Roman"/>
+          <w:sz w:val="24"/>
+          <w:szCs w:val="24"/>
+        </w:rPr>
+        <w:t>Corvallis, Oregon</w:t>
       </w:r>
     </w:p>
     <w:p>
@@ -395,7 +233,7 @@
           <w:ilvl w:val="0"/>
           <w:numId w:val="1"/>
         </w:numPr>
-        <w:spacing w:before="0" w:after="173"/>
+        <w:spacing w:before="0" w:after="115"/>
         <w:ind w:hanging="360" w:left="360"/>
         <w:contextualSpacing/>
         <w:rPr/>
@@ -432,7 +270,7 @@
           <w:sz w:val="24"/>
           <w:szCs w:val="24"/>
         </w:rPr>
-        <w:t>OSU CARLSON COLLEGE OF VETERINARY MEDICINE</w:t>
+        <w:t>Chaperone</w:t>
       </w:r>
       <w:r>
         <w:rPr>
@@ -461,10 +299,40 @@
       <w:r>
         <w:rPr>
           <w:rFonts w:cs="Times New Roman" w:ascii="Times New Roman" w:hAnsi="Times New Roman"/>
-          <w:sz w:val="24"/>
-          <w:szCs w:val="24"/>
-        </w:rPr>
-        <w:t>Corvallis, Oregon - Chaperone</w:t>
+          <w:b w:val="false"/>
+          <w:bCs w:val="false"/>
+          <w:sz w:val="24"/>
+          <w:szCs w:val="24"/>
+        </w:rPr>
+        <w:t xml:space="preserve">OSU </w:t>
+      </w:r>
+      <w:r>
+        <w:rPr>
+          <w:rFonts w:cs="Times New Roman" w:ascii="Times New Roman" w:hAnsi="Times New Roman"/>
+          <w:b w:val="false"/>
+          <w:bCs w:val="false"/>
+          <w:sz w:val="24"/>
+          <w:szCs w:val="24"/>
+        </w:rPr>
+        <w:t>Carlson College of Veterinary Medicine -</w:t>
+      </w:r>
+      <w:r>
+        <w:rPr>
+          <w:rFonts w:cs="Times New Roman" w:ascii="Times New Roman" w:hAnsi="Times New Roman"/>
+          <w:b/>
+          <w:bCs/>
+          <w:sz w:val="24"/>
+          <w:szCs w:val="24"/>
+        </w:rPr>
+        <w:t xml:space="preserve"> </w:t>
+      </w:r>
+      <w:r>
+        <w:rPr>
+          <w:rFonts w:cs="Times New Roman" w:ascii="Times New Roman" w:hAnsi="Times New Roman"/>
+          <w:sz w:val="24"/>
+          <w:szCs w:val="24"/>
+        </w:rPr>
+        <w:t>Corvallis, Oregon</w:t>
       </w:r>
     </w:p>
     <w:p>
@@ -511,7 +379,7 @@
           <w:sz w:val="24"/>
           <w:szCs w:val="24"/>
         </w:rPr>
-        <w:t>OSU EXTENSION SERVICE OUTDOOR SCHOOL</w:t>
+        <w:t>Web Assistant</w:t>
       </w:r>
       <w:r>
         <w:rPr>
@@ -530,20 +398,53 @@
           <w:tab w:val="clear" w:pos="720"/>
           <w:tab w:val="right" w:pos="9360" w:leader="none"/>
         </w:tabs>
-        <w:spacing w:lineRule="auto" w:line="240" w:before="0" w:after="120"/>
-        <w:rPr>
-          <w:rFonts w:ascii="Times New Roman" w:hAnsi="Times New Roman" w:cs="Times New Roman"/>
-          <w:sz w:val="24"/>
-          <w:szCs w:val="24"/>
-        </w:rPr>
-      </w:pPr>
-      <w:r>
-        <w:rPr>
-          <w:rFonts w:cs="Times New Roman" w:ascii="Times New Roman" w:hAnsi="Times New Roman"/>
-          <w:sz w:val="24"/>
-          <w:szCs w:val="24"/>
-        </w:rPr>
-        <w:t>Corvallis, Oregon - Web Assistant</w:t>
+        <w:spacing w:lineRule="auto" w:line="240" w:before="0" w:after="86"/>
+        <w:rPr>
+          <w:rFonts w:ascii="Times New Roman" w:hAnsi="Times New Roman" w:cs="Times New Roman"/>
+          <w:sz w:val="24"/>
+          <w:szCs w:val="24"/>
+        </w:rPr>
+      </w:pPr>
+      <w:hyperlink r:id="rId4">
+        <w:r>
+          <w:rPr>
+            <w:rStyle w:val="Hyperlink"/>
+            <w:rFonts w:cs="Times New Roman" w:ascii="Times New Roman" w:hAnsi="Times New Roman"/>
+            <w:b w:val="false"/>
+            <w:bCs w:val="false"/>
+            <w:sz w:val="24"/>
+            <w:szCs w:val="24"/>
+          </w:rPr>
+          <w:t>OSU Extension Service Outdoor School</w:t>
+        </w:r>
+      </w:hyperlink>
+      <w:r>
+        <w:rPr>
+          <w:rFonts w:cs="Times New Roman" w:ascii="Times New Roman" w:hAnsi="Times New Roman"/>
+          <w:b w:val="false"/>
+          <w:bCs w:val="false"/>
+          <w:sz w:val="24"/>
+          <w:szCs w:val="24"/>
+        </w:rPr>
+        <w:t xml:space="preserve"> -</w:t>
+      </w:r>
+      <w:r>
+        <w:rPr>
+          <w:rFonts w:cs="Times New Roman" w:ascii="Times New Roman" w:hAnsi="Times New Roman"/>
+          <w:b w:val="false"/>
+          <w:bCs w:val="false"/>
+          <w:sz w:val="24"/>
+          <w:szCs w:val="24"/>
+        </w:rPr>
+        <w:t xml:space="preserve"> </w:t>
+      </w:r>
+      <w:r>
+        <w:rPr>
+          <w:rFonts w:cs="Times New Roman" w:ascii="Times New Roman" w:hAnsi="Times New Roman"/>
+          <w:sz w:val="24"/>
+          <w:szCs w:val="24"/>
+        </w:rPr>
+        <w:t>Corvallis, Oregon</w:t>
       </w:r>
     </w:p>
     <w:p>
@@ -597,7 +498,7 @@
           <w:ilvl w:val="0"/>
           <w:numId w:val="1"/>
         </w:numPr>
-        <w:spacing w:before="0" w:after="86"/>
+        <w:spacing w:before="0" w:after="115"/>
         <w:ind w:hanging="360" w:left="360"/>
         <w:contextualSpacing/>
         <w:rPr/>
@@ -634,7 +535,7 @@
           <w:sz w:val="24"/>
           <w:szCs w:val="24"/>
         </w:rPr>
-        <w:t>ICC INNOVATIVE CONSULTING</w:t>
+        <w:t>Software Developer</w:t>
       </w:r>
       <w:r>
         <w:rPr>
@@ -645,7 +546,6 @@
         <w:tab/>
         <w:t>9/2020 - 11/2022</w:t>
       </w:r>
-      <w:bookmarkEnd w:id="3"/>
     </w:p>
     <w:p>
       <w:pPr>
@@ -654,14 +554,66 @@
           <w:tab w:val="clear" w:pos="720"/>
           <w:tab w:val="right" w:pos="9360" w:leader="none"/>
         </w:tabs>
-        <w:spacing w:lineRule="auto" w:line="240" w:before="0" w:after="120"/>
-        <w:rPr>
-          <w:rFonts w:ascii="Times New Roman" w:hAnsi="Times New Roman" w:cs="Times New Roman"/>
-          <w:sz w:val="24"/>
-          <w:szCs w:val="24"/>
-        </w:rPr>
-      </w:pPr>
-      <w:bookmarkStart w:id="4" w:name="__DdeLink__117_255574347"/>
+        <w:spacing w:lineRule="auto" w:line="240" w:before="0" w:after="86"/>
+        <w:rPr>
+          <w:rFonts w:ascii="Times New Roman" w:hAnsi="Times New Roman" w:cs="Times New Roman"/>
+          <w:sz w:val="24"/>
+          <w:szCs w:val="24"/>
+        </w:rPr>
+      </w:pPr>
+      <w:bookmarkStart w:id="4" w:name="__DdeLink__114_255574347"/>
+      <w:bookmarkEnd w:id="4"/>
+      <w:r>
+        <w:rPr>
+          <w:rFonts w:cs="Times New Roman" w:ascii="Times New Roman" w:hAnsi="Times New Roman"/>
+          <w:b w:val="false"/>
+          <w:bCs w:val="false"/>
+          <w:sz w:val="24"/>
+          <w:szCs w:val="24"/>
+        </w:rPr>
+        <w:t xml:space="preserve">ICC </w:t>
+      </w:r>
+      <w:r>
+        <w:rPr>
+          <w:rFonts w:cs="Times New Roman" w:ascii="Times New Roman" w:hAnsi="Times New Roman"/>
+          <w:b w:val="false"/>
+          <w:bCs w:val="false"/>
+          <w:sz w:val="24"/>
+          <w:szCs w:val="24"/>
+        </w:rPr>
+        <w:t>Innovative</w:t>
+      </w:r>
+      <w:r>
+        <w:rPr>
+          <w:rFonts w:cs="Times New Roman" w:ascii="Times New Roman" w:hAnsi="Times New Roman"/>
+          <w:b w:val="false"/>
+          <w:bCs w:val="false"/>
+          <w:sz w:val="24"/>
+          <w:szCs w:val="24"/>
+        </w:rPr>
+        <w:t xml:space="preserve"> </w:t>
+      </w:r>
+      <w:r>
+        <w:rPr>
+          <w:rFonts w:cs="Times New Roman" w:ascii="Times New Roman" w:hAnsi="Times New Roman"/>
+          <w:b w:val="false"/>
+          <w:bCs w:val="false"/>
+          <w:sz w:val="24"/>
+          <w:szCs w:val="24"/>
+        </w:rPr>
+        <w:t>Consulting</w:t>
+      </w:r>
+      <w:r>
+        <w:rPr>
+          <w:rFonts w:cs="Times New Roman" w:ascii="Times New Roman" w:hAnsi="Times New Roman"/>
+          <w:b/>
+          <w:bCs/>
+          <w:sz w:val="24"/>
+          <w:szCs w:val="24"/>
+        </w:rPr>
+        <w:t xml:space="preserve"> - </w:t>
+      </w:r>
+      <w:bookmarkStart w:id="5" w:name="__DdeLink__117_255574347"/>
       <w:r>
         <w:rPr>
           <w:rFonts w:cs="Times New Roman" w:ascii="Times New Roman" w:hAnsi="Times New Roman"/>
@@ -670,14 +622,14 @@
         </w:rPr>
         <w:t>Ho Chi Minh C</w:t>
       </w:r>
-      <w:bookmarkEnd w:id="4"/>
-      <w:r>
-        <w:rPr>
-          <w:rFonts w:cs="Times New Roman" w:ascii="Times New Roman" w:hAnsi="Times New Roman"/>
-          <w:sz w:val="24"/>
-          <w:szCs w:val="24"/>
-        </w:rPr>
-        <w:t>ity, Vietnam - Software Developer</w:t>
+      <w:bookmarkEnd w:id="5"/>
+      <w:r>
+        <w:rPr>
+          <w:rFonts w:cs="Times New Roman" w:ascii="Times New Roman" w:hAnsi="Times New Roman"/>
+          <w:sz w:val="24"/>
+          <w:szCs w:val="24"/>
+        </w:rPr>
+        <w:t>ity, Vietnam</w:t>
       </w:r>
     </w:p>
     <w:p>
@@ -776,9 +728,6 @@
           <w:szCs w:val="24"/>
         </w:rPr>
       </w:pPr>
-      <w:bookmarkStart w:id="5" w:name="__DdeLink__95_1413304929"/>
-      <w:bookmarkStart w:id="6" w:name="__DdeLink__100_1413304929"/>
-      <w:bookmarkStart w:id="7" w:name="__DdeLink__65_622835337"/>
       <w:r>
         <w:rPr>
           <w:rFonts w:cs="Times New Roman" w:ascii="Times New Roman" w:hAnsi="Times New Roman"/>
@@ -787,11 +736,187 @@
           <w:sz w:val="24"/>
           <w:szCs w:val="24"/>
         </w:rPr>
+        <w:t>EDUCATION</w:t>
+      </w:r>
+    </w:p>
+    <w:p>
+      <w:pPr>
+        <w:pStyle w:val="Normal"/>
+        <w:tabs>
+          <w:tab w:val="clear" w:pos="720"/>
+          <w:tab w:val="right" w:pos="9360" w:leader="none"/>
+        </w:tabs>
+        <w:spacing w:lineRule="auto" w:line="240" w:before="0" w:after="60"/>
+        <w:rPr>
+          <w:rFonts w:ascii="Times New Roman" w:hAnsi="Times New Roman" w:cs="Times New Roman"/>
+          <w:sz w:val="24"/>
+          <w:szCs w:val="24"/>
+        </w:rPr>
+      </w:pPr>
+      <w:r>
+        <w:rPr>
+          <w:rFonts w:cs="Times New Roman" w:ascii="Times New Roman" w:hAnsi="Times New Roman"/>
+          <w:b/>
+          <w:bCs/>
+          <w:sz w:val="24"/>
+          <w:szCs w:val="24"/>
+        </w:rPr>
+        <w:t>Oregon State University</w:t>
+      </w:r>
+      <w:r>
+        <w:rPr>
+          <w:rFonts w:cs="Times New Roman" w:ascii="Times New Roman" w:hAnsi="Times New Roman"/>
+          <w:sz w:val="24"/>
+          <w:szCs w:val="24"/>
+        </w:rPr>
+        <w:tab/>
+        <w:t>6/2026</w:t>
+      </w:r>
+    </w:p>
+    <w:p>
+      <w:pPr>
+        <w:pStyle w:val="Normal"/>
+        <w:tabs>
+          <w:tab w:val="clear" w:pos="720"/>
+          <w:tab w:val="right" w:pos="9360" w:leader="none"/>
+        </w:tabs>
+        <w:spacing w:lineRule="auto" w:line="240" w:before="0" w:after="60"/>
+        <w:rPr>
+          <w:rFonts w:ascii="Times New Roman" w:hAnsi="Times New Roman" w:cs="Times New Roman"/>
+          <w:sz w:val="24"/>
+          <w:szCs w:val="24"/>
+        </w:rPr>
+      </w:pPr>
+      <w:r>
+        <w:rPr>
+          <w:rFonts w:cs="Times New Roman" w:ascii="Times New Roman" w:hAnsi="Times New Roman"/>
+          <w:i/>
+          <w:iCs/>
+          <w:sz w:val="24"/>
+          <w:szCs w:val="24"/>
+        </w:rPr>
+        <w:t>Master of Engineering, Computer Science</w:t>
+      </w:r>
+      <w:r>
+        <w:rPr>
+          <w:rFonts w:cs="Times New Roman" w:ascii="Times New Roman" w:hAnsi="Times New Roman"/>
+          <w:b/>
+          <w:bCs/>
+          <w:sz w:val="24"/>
+          <w:szCs w:val="24"/>
+        </w:rPr>
+        <w:tab/>
+      </w:r>
+      <w:r>
+        <w:rPr>
+          <w:rFonts w:cs="Times New Roman" w:ascii="Times New Roman" w:hAnsi="Times New Roman"/>
+          <w:sz w:val="24"/>
+          <w:szCs w:val="24"/>
+        </w:rPr>
+        <w:t>Corvallis, Oregon</w:t>
+      </w:r>
+    </w:p>
+    <w:p>
+      <w:pPr>
+        <w:pStyle w:val="Normal"/>
+        <w:tabs>
+          <w:tab w:val="clear" w:pos="720"/>
+          <w:tab w:val="right" w:pos="9360" w:leader="none"/>
+        </w:tabs>
+        <w:spacing w:lineRule="auto" w:line="240" w:before="60" w:after="60"/>
+        <w:rPr>
+          <w:rFonts w:ascii="Times New Roman" w:hAnsi="Times New Roman" w:cs="Times New Roman"/>
+          <w:sz w:val="24"/>
+          <w:szCs w:val="24"/>
+        </w:rPr>
+      </w:pPr>
+      <w:r>
+        <w:rPr>
+          <w:rFonts w:cs="Times New Roman" w:ascii="Times New Roman" w:hAnsi="Times New Roman"/>
+          <w:b/>
+          <w:bCs/>
+          <w:sz w:val="24"/>
+          <w:szCs w:val="24"/>
+        </w:rPr>
+        <w:t>Ho Chi Minh University of Technology</w:t>
+      </w:r>
+      <w:r>
+        <w:rPr>
+          <w:rFonts w:cs="Times New Roman" w:ascii="Times New Roman" w:hAnsi="Times New Roman"/>
+          <w:sz w:val="24"/>
+          <w:szCs w:val="24"/>
+        </w:rPr>
+        <w:tab/>
+      </w:r>
+    </w:p>
+    <w:p>
+      <w:pPr>
+        <w:pStyle w:val="Normal"/>
+        <w:tabs>
+          <w:tab w:val="clear" w:pos="720"/>
+          <w:tab w:val="right" w:pos="9360" w:leader="none"/>
+        </w:tabs>
+        <w:spacing w:lineRule="auto" w:line="240" w:before="58" w:after="173"/>
+        <w:rPr>
+          <w:b w:val="false"/>
+          <w:bCs w:val="false"/>
+        </w:rPr>
+      </w:pPr>
+      <w:r>
+        <w:rPr>
+          <w:rFonts w:cs="Times New Roman" w:ascii="Times New Roman" w:hAnsi="Times New Roman"/>
+          <w:b w:val="false"/>
+          <w:bCs w:val="false"/>
+          <w:i/>
+          <w:iCs/>
+          <w:sz w:val="24"/>
+          <w:szCs w:val="24"/>
+        </w:rPr>
+        <w:t>Bachelor of Science, Electrical Engineering</w:t>
+      </w:r>
+      <w:r>
+        <w:rPr>
+          <w:rFonts w:cs="Times New Roman" w:ascii="Times New Roman" w:hAnsi="Times New Roman"/>
+          <w:b w:val="false"/>
+          <w:bCs w:val="false"/>
+          <w:sz w:val="24"/>
+          <w:szCs w:val="24"/>
+        </w:rPr>
+        <w:tab/>
+        <w:t>Ho Chi Minh, Viet Nam</w:t>
+      </w:r>
+    </w:p>
+    <w:p>
+      <w:pPr>
+        <w:pStyle w:val="Normal"/>
+        <w:pBdr>
+          <w:bottom w:val="single" w:sz="4" w:space="1" w:color="000000"/>
+        </w:pBdr>
+        <w:spacing w:lineRule="auto" w:line="240" w:before="0" w:after="120"/>
+        <w:rPr>
+          <w:rFonts w:ascii="Times New Roman" w:hAnsi="Times New Roman" w:cs="Times New Roman"/>
+          <w:b/>
+          <w:bCs/>
+          <w:sz w:val="24"/>
+          <w:szCs w:val="24"/>
+        </w:rPr>
+      </w:pPr>
+      <w:bookmarkStart w:id="6" w:name="__DdeLink__65_622835337"/>
+      <w:bookmarkStart w:id="7" w:name="__DdeLink__100_1413304929"/>
+      <w:bookmarkStart w:id="8" w:name="__DdeLink__95_1413304929"/>
+      <w:r>
+        <w:rPr>
+          <w:rFonts w:cs="Times New Roman" w:ascii="Times New Roman" w:hAnsi="Times New Roman"/>
+          <w:b/>
+          <w:bCs/>
+          <w:sz w:val="24"/>
+          <w:szCs w:val="24"/>
+        </w:rPr>
         <w:t>SKILLS</w:t>
       </w:r>
-      <w:bookmarkEnd w:id="5"/>
       <w:bookmarkEnd w:id="6"/>
       <w:bookmarkEnd w:id="7"/>
+      <w:bookmarkEnd w:id="8"/>
     </w:p>
     <w:p>
       <w:pPr>

</xml_diff>

<commit_message>
add - to outdoor school
</commit_message>
<xml_diff>
--- a/resume not tech.docx
+++ b/resume not tech.docx
@@ -47,23 +47,7 @@
           <w:sz w:val="24"/>
           <w:szCs w:val="24"/>
         </w:rPr>
-        <w:t xml:space="preserve">Corvallis, Oregon, </w:t>
-      </w:r>
-      <w:r>
-        <w:rPr>
-          <w:rFonts w:cs="Times New Roman" w:ascii="Times New Roman" w:hAnsi="Times New Roman"/>
-          <w:sz w:val="24"/>
-          <w:szCs w:val="24"/>
-        </w:rPr>
-        <w:t>United States</w:t>
-      </w:r>
-      <w:r>
-        <w:rPr>
-          <w:rFonts w:cs="Times New Roman" w:ascii="Times New Roman" w:hAnsi="Times New Roman"/>
-          <w:sz w:val="24"/>
-          <w:szCs w:val="24"/>
-        </w:rPr>
-        <w:t xml:space="preserve"> - Phone: 541-360-9231 - xuanbach1307@gmail.com </w:t>
+        <w:t xml:space="preserve">Corvallis, Oregon, United States - Phone: 541-360-9231 - xuanbach1307@gmail.com </w:t>
       </w:r>
       <w:bookmarkStart w:id="1" w:name="__DdeLink__54_2781935950"/>
       <w:r>
@@ -304,17 +288,7 @@
           <w:sz w:val="24"/>
           <w:szCs w:val="24"/>
         </w:rPr>
-        <w:t xml:space="preserve">OSU </w:t>
-      </w:r>
-      <w:r>
-        <w:rPr>
-          <w:rFonts w:cs="Times New Roman" w:ascii="Times New Roman" w:hAnsi="Times New Roman"/>
-          <w:b w:val="false"/>
-          <w:bCs w:val="false"/>
-          <w:sz w:val="24"/>
-          <w:szCs w:val="24"/>
-        </w:rPr>
-        <w:t>Carlson College of Veterinary Medicine -</w:t>
+        <w:t>OSU Carlson College of Veterinary Medicine -</w:t>
       </w:r>
       <w:r>
         <w:rPr>
@@ -415,7 +389,7 @@
             <w:sz w:val="24"/>
             <w:szCs w:val="24"/>
           </w:rPr>
-          <w:t>OSU Extension Service Outdoor School</w:t>
+          <w:t>OSU Extension Service - Outdoor School</w:t>
         </w:r>
       </w:hyperlink>
       <w:r>
@@ -426,17 +400,7 @@
           <w:sz w:val="24"/>
           <w:szCs w:val="24"/>
         </w:rPr>
-        <w:t xml:space="preserve"> -</w:t>
-      </w:r>
-      <w:r>
-        <w:rPr>
-          <w:rFonts w:cs="Times New Roman" w:ascii="Times New Roman" w:hAnsi="Times New Roman"/>
-          <w:b w:val="false"/>
-          <w:bCs w:val="false"/>
-          <w:sz w:val="24"/>
-          <w:szCs w:val="24"/>
-        </w:rPr>
-        <w:t xml:space="preserve"> </w:t>
+        <w:t xml:space="preserve"> - </w:t>
       </w:r>
       <w:r>
         <w:rPr>
@@ -561,7 +525,7 @@
           <w:szCs w:val="24"/>
         </w:rPr>
       </w:pPr>
-      <w:bookmarkStart w:id="4" w:name="__DdeLink__114_255574347"/>
+      <w:bookmarkStart w:id="4" w:name="__DdeLink__114_255574347_Copy_1"/>
       <w:bookmarkEnd w:id="4"/>
       <w:r>
         <w:rPr>
@@ -571,37 +535,7 @@
           <w:sz w:val="24"/>
           <w:szCs w:val="24"/>
         </w:rPr>
-        <w:t xml:space="preserve">ICC </w:t>
-      </w:r>
-      <w:r>
-        <w:rPr>
-          <w:rFonts w:cs="Times New Roman" w:ascii="Times New Roman" w:hAnsi="Times New Roman"/>
-          <w:b w:val="false"/>
-          <w:bCs w:val="false"/>
-          <w:sz w:val="24"/>
-          <w:szCs w:val="24"/>
-        </w:rPr>
-        <w:t>Innovative</w:t>
-      </w:r>
-      <w:r>
-        <w:rPr>
-          <w:rFonts w:cs="Times New Roman" w:ascii="Times New Roman" w:hAnsi="Times New Roman"/>
-          <w:b w:val="false"/>
-          <w:bCs w:val="false"/>
-          <w:sz w:val="24"/>
-          <w:szCs w:val="24"/>
-        </w:rPr>
-        <w:t xml:space="preserve"> </w:t>
-      </w:r>
-      <w:r>
-        <w:rPr>
-          <w:rFonts w:cs="Times New Roman" w:ascii="Times New Roman" w:hAnsi="Times New Roman"/>
-          <w:b w:val="false"/>
-          <w:bCs w:val="false"/>
-          <w:sz w:val="24"/>
-          <w:szCs w:val="24"/>
-        </w:rPr>
-        <w:t>Consulting</w:t>
+        <w:t>ICC Innovative Consulting</w:t>
       </w:r>
       <w:r>
         <w:rPr>
@@ -901,9 +835,9 @@
           <w:szCs w:val="24"/>
         </w:rPr>
       </w:pPr>
-      <w:bookmarkStart w:id="6" w:name="__DdeLink__65_622835337"/>
+      <w:bookmarkStart w:id="6" w:name="__DdeLink__95_1413304929"/>
       <w:bookmarkStart w:id="7" w:name="__DdeLink__100_1413304929"/>
-      <w:bookmarkStart w:id="8" w:name="__DdeLink__95_1413304929"/>
+      <w:bookmarkStart w:id="8" w:name="__DdeLink__65_622835337"/>
       <w:r>
         <w:rPr>
           <w:rFonts w:cs="Times New Roman" w:ascii="Times New Roman" w:hAnsi="Times New Roman"/>

</xml_diff>